<commit_message>
change Car to Vehicle
</commit_message>
<xml_diff>
--- a/20175153_软英1701_李思宽.docx
+++ b/20175153_软英1701_李思宽.docx
@@ -2272,6 +2272,7 @@
     <w:p>
       <w:pPr>
         <w:numPr>
+          <w:ilvl w:val="0"/>
           <w:numId w:val="0"/>
         </w:numPr>
         <w:spacing w:line="300" w:lineRule="auto"/>
@@ -4759,6 +4760,7 @@
     <w:p>
       <w:pPr>
         <w:numPr>
+          <w:ilvl w:val="0"/>
           <w:numId w:val="0"/>
         </w:numPr>
         <w:spacing w:line="300" w:lineRule="auto"/>
@@ -4818,6 +4820,7 @@
     <w:p>
       <w:pPr>
         <w:numPr>
+          <w:ilvl w:val="0"/>
           <w:numId w:val="0"/>
         </w:numPr>
         <w:spacing w:line="300" w:lineRule="auto"/>
@@ -4842,6 +4845,7 @@
     <w:p>
       <w:pPr>
         <w:numPr>
+          <w:ilvl w:val="0"/>
           <w:numId w:val="0"/>
         </w:numPr>
         <w:spacing w:line="300" w:lineRule="auto"/>
@@ -4896,6 +4900,7 @@
     <w:p>
       <w:pPr>
         <w:numPr>
+          <w:ilvl w:val="0"/>
           <w:numId w:val="0"/>
         </w:numPr>
         <w:spacing w:line="300" w:lineRule="auto"/>
@@ -5123,6 +5128,7 @@
     <w:p>
       <w:pPr>
         <w:numPr>
+          <w:ilvl w:val="0"/>
           <w:numId w:val="0"/>
         </w:numPr>
         <w:spacing w:line="300" w:lineRule="auto"/>
@@ -5175,6 +5181,7 @@
     <w:p>
       <w:pPr>
         <w:numPr>
+          <w:ilvl w:val="0"/>
           <w:numId w:val="0"/>
         </w:numPr>
         <w:spacing w:line="300" w:lineRule="auto"/>
@@ -5291,6 +5298,7 @@
     <w:p>
       <w:pPr>
         <w:numPr>
+          <w:ilvl w:val="0"/>
           <w:numId w:val="0"/>
         </w:numPr>
         <w:spacing w:line="300" w:lineRule="auto"/>
@@ -5344,6 +5352,7 @@
     <w:p>
       <w:pPr>
         <w:numPr>
+          <w:ilvl w:val="0"/>
           <w:numId w:val="0"/>
         </w:numPr>
         <w:spacing w:line="300" w:lineRule="auto"/>
@@ -5366,6 +5375,7 @@
     <w:p>
       <w:pPr>
         <w:numPr>
+          <w:ilvl w:val="0"/>
           <w:numId w:val="0"/>
         </w:numPr>
         <w:spacing w:line="300" w:lineRule="auto"/>
@@ -5417,6 +5427,7 @@
     <w:p>
       <w:pPr>
         <w:numPr>
+          <w:ilvl w:val="0"/>
           <w:numId w:val="0"/>
         </w:numPr>
         <w:spacing w:line="300" w:lineRule="auto"/>
@@ -5439,6 +5450,7 @@
     <w:p>
       <w:pPr>
         <w:numPr>
+          <w:ilvl w:val="0"/>
           <w:numId w:val="0"/>
         </w:numPr>
         <w:spacing w:line="300" w:lineRule="auto"/>
@@ -5489,6 +5501,7 @@
     <w:p>
       <w:pPr>
         <w:numPr>
+          <w:ilvl w:val="0"/>
           <w:numId w:val="0"/>
         </w:numPr>
         <w:spacing w:line="300" w:lineRule="auto"/>
@@ -5528,6 +5541,7 @@
     <w:p>
       <w:pPr>
         <w:numPr>
+          <w:ilvl w:val="0"/>
           <w:numId w:val="0"/>
         </w:numPr>
         <w:spacing w:line="300" w:lineRule="auto"/>
@@ -5568,6 +5582,7 @@
     <w:p>
       <w:pPr>
         <w:numPr>
+          <w:ilvl w:val="0"/>
           <w:numId w:val="0"/>
         </w:numPr>
         <w:spacing w:line="300" w:lineRule="auto"/>
@@ -5590,6 +5605,7 @@
     <w:p>
       <w:pPr>
         <w:numPr>
+          <w:ilvl w:val="0"/>
           <w:numId w:val="0"/>
         </w:numPr>
         <w:spacing w:line="300" w:lineRule="auto"/>
@@ -5599,8 +5615,6 @@
           <w:szCs w:val="21"/>
         </w:rPr>
       </w:pPr>
-      <w:bookmarkStart w:id="0" w:name="_GoBack"/>
-      <w:bookmarkEnd w:id="0"/>
     </w:p>
     <w:p>
       <w:pPr>
@@ -5664,6 +5678,7 @@
     <w:p>
       <w:pPr>
         <w:numPr>
+          <w:ilvl w:val="0"/>
           <w:numId w:val="0"/>
         </w:numPr>
         <w:spacing w:line="300" w:lineRule="auto"/>
@@ -5789,34 +5804,12 @@
     </w:p>
     <w:p>
       <w:pPr>
-        <w:spacing w:line="300" w:lineRule="auto"/>
-        <w:ind w:firstLine="420" w:firstLineChars="200"/>
-        <w:rPr>
-          <w:rFonts w:ascii="宋体" w:hAnsi="宋体" w:eastAsia="宋体" w:cs="宋体"/>
-          <w:sz w:val="21"/>
-          <w:szCs w:val="21"/>
-        </w:rPr>
-      </w:pPr>
-    </w:p>
-    <w:p>
-      <w:pPr>
-        <w:spacing w:line="300" w:lineRule="auto"/>
-        <w:ind w:firstLine="420" w:firstLineChars="200"/>
-        <w:rPr>
-          <w:rFonts w:ascii="宋体" w:hAnsi="宋体" w:eastAsia="宋体" w:cs="宋体"/>
-          <w:sz w:val="21"/>
-          <w:szCs w:val="21"/>
-        </w:rPr>
-      </w:pPr>
-    </w:p>
-    <w:p>
-      <w:pPr>
-        <w:spacing w:line="300" w:lineRule="auto"/>
-        <w:ind w:firstLine="420" w:firstLineChars="200"/>
-        <w:rPr>
-          <w:rFonts w:hint="eastAsia" w:ascii="宋体" w:hAnsi="宋体" w:eastAsia="宋体" w:cs="宋体"/>
-          <w:sz w:val="21"/>
-          <w:szCs w:val="21"/>
+        <w:spacing w:before="120" w:beforeLines="50" w:after="120" w:afterLines="50"/>
+        <w:jc w:val="both"/>
+        <w:rPr>
+          <w:rFonts w:eastAsia="黑体"/>
+          <w:sz w:val="30"/>
+          <w:szCs w:val="30"/>
         </w:rPr>
       </w:pPr>
     </w:p>
@@ -5831,173 +5824,213 @@
           <w:szCs w:val="30"/>
         </w:rPr>
       </w:pPr>
-    </w:p>
-    <w:p>
-      <w:pPr>
-        <w:spacing w:before="120" w:beforeLines="50" w:after="120" w:afterLines="50"/>
-        <w:ind w:firstLine="150" w:firstLineChars="50"/>
-        <w:jc w:val="center"/>
+      <w:r>
         <w:rPr>
           <w:rFonts w:eastAsia="黑体"/>
           <w:sz w:val="30"/>
           <w:szCs w:val="30"/>
         </w:rPr>
-      </w:pPr>
-    </w:p>
-    <w:p>
-      <w:pPr>
-        <w:spacing w:before="120" w:beforeLines="50" w:after="120" w:afterLines="50"/>
-        <w:ind w:firstLine="150" w:firstLineChars="50"/>
-        <w:jc w:val="center"/>
+        <w:t>第二章</w:t>
+      </w:r>
+      <w:r>
+        <w:rPr>
+          <w:rFonts w:hint="eastAsia" w:eastAsia="黑体"/>
+          <w:sz w:val="30"/>
+          <w:szCs w:val="30"/>
+        </w:rPr>
+        <w:t xml:space="preserve"> </w:t>
+      </w:r>
+      <w:r>
         <w:rPr>
           <w:rFonts w:eastAsia="黑体"/>
           <w:sz w:val="30"/>
           <w:szCs w:val="30"/>
         </w:rPr>
-      </w:pPr>
-    </w:p>
-    <w:p>
-      <w:pPr>
-        <w:spacing w:before="120" w:beforeLines="50" w:after="120" w:afterLines="50"/>
-        <w:ind w:firstLine="150" w:firstLineChars="50"/>
-        <w:jc w:val="center"/>
-        <w:rPr>
-          <w:rFonts w:eastAsia="黑体"/>
-          <w:sz w:val="30"/>
-          <w:szCs w:val="30"/>
-        </w:rPr>
-      </w:pPr>
-    </w:p>
-    <w:p>
-      <w:pPr>
-        <w:spacing w:before="120" w:beforeLines="50" w:after="120" w:afterLines="50"/>
-        <w:ind w:firstLine="150" w:firstLineChars="50"/>
-        <w:jc w:val="center"/>
-        <w:rPr>
-          <w:rFonts w:eastAsia="黑体"/>
-          <w:sz w:val="30"/>
-          <w:szCs w:val="30"/>
-        </w:rPr>
-      </w:pPr>
-    </w:p>
-    <w:p>
-      <w:pPr>
-        <w:spacing w:before="120" w:beforeLines="50" w:after="120" w:afterLines="50"/>
-        <w:ind w:firstLine="150" w:firstLineChars="50"/>
-        <w:jc w:val="center"/>
-        <w:rPr>
-          <w:rFonts w:eastAsia="黑体"/>
-          <w:sz w:val="30"/>
-          <w:szCs w:val="30"/>
-        </w:rPr>
-      </w:pPr>
-    </w:p>
-    <w:p>
-      <w:pPr>
-        <w:spacing w:before="120" w:beforeLines="50" w:after="120" w:afterLines="50"/>
-        <w:ind w:firstLine="150" w:firstLineChars="50"/>
-        <w:jc w:val="center"/>
-        <w:rPr>
-          <w:rFonts w:eastAsia="黑体"/>
-          <w:sz w:val="30"/>
-          <w:szCs w:val="30"/>
-        </w:rPr>
-      </w:pPr>
-    </w:p>
-    <w:p>
-      <w:pPr>
-        <w:spacing w:before="120" w:beforeLines="50" w:after="120" w:afterLines="50"/>
-        <w:ind w:firstLine="150" w:firstLineChars="50"/>
-        <w:jc w:val="center"/>
-        <w:rPr>
-          <w:rFonts w:eastAsia="黑体"/>
-          <w:sz w:val="30"/>
-          <w:szCs w:val="30"/>
-        </w:rPr>
-      </w:pPr>
-    </w:p>
-    <w:p>
-      <w:pPr>
-        <w:spacing w:before="120" w:beforeLines="50" w:after="120" w:afterLines="50"/>
-        <w:ind w:firstLine="150" w:firstLineChars="50"/>
-        <w:jc w:val="center"/>
-        <w:rPr>
-          <w:rFonts w:eastAsia="黑体"/>
-          <w:sz w:val="30"/>
-          <w:szCs w:val="30"/>
-        </w:rPr>
-      </w:pPr>
-    </w:p>
-    <w:p>
-      <w:pPr>
-        <w:spacing w:before="120" w:beforeLines="50" w:after="120" w:afterLines="50"/>
-        <w:ind w:firstLine="150" w:firstLineChars="50"/>
-        <w:jc w:val="center"/>
-        <w:rPr>
-          <w:rFonts w:eastAsia="黑体"/>
-          <w:sz w:val="30"/>
-          <w:szCs w:val="30"/>
-        </w:rPr>
-      </w:pPr>
-    </w:p>
-    <w:p>
-      <w:pPr>
-        <w:spacing w:before="120" w:beforeLines="50" w:after="120" w:afterLines="50"/>
-        <w:ind w:firstLine="150" w:firstLineChars="50"/>
-        <w:jc w:val="center"/>
-        <w:rPr>
-          <w:rFonts w:eastAsia="黑体"/>
-          <w:sz w:val="30"/>
-          <w:szCs w:val="30"/>
-        </w:rPr>
-      </w:pPr>
-    </w:p>
-    <w:p>
-      <w:pPr>
-        <w:spacing w:before="120" w:beforeLines="50" w:after="120" w:afterLines="50"/>
-        <w:ind w:firstLine="150" w:firstLineChars="50"/>
-        <w:jc w:val="center"/>
-        <w:rPr>
-          <w:rFonts w:eastAsia="黑体"/>
-          <w:sz w:val="30"/>
-          <w:szCs w:val="30"/>
-        </w:rPr>
-      </w:pPr>
-    </w:p>
-    <w:p>
-      <w:pPr>
-        <w:spacing w:before="120" w:beforeLines="50" w:after="120" w:afterLines="50"/>
-        <w:ind w:firstLine="150" w:firstLineChars="50"/>
-        <w:jc w:val="center"/>
-        <w:rPr>
-          <w:rFonts w:eastAsia="黑体"/>
-          <w:sz w:val="30"/>
-          <w:szCs w:val="30"/>
-        </w:rPr>
-      </w:pPr>
-      <w:r>
-        <w:rPr>
-          <w:rFonts w:eastAsia="黑体"/>
-          <w:sz w:val="30"/>
-          <w:szCs w:val="30"/>
-        </w:rPr>
-        <w:t>第二章</w:t>
-      </w:r>
-      <w:r>
-        <w:rPr>
-          <w:rFonts w:hint="eastAsia" w:eastAsia="黑体"/>
-          <w:sz w:val="30"/>
-          <w:szCs w:val="30"/>
+        <w:t>系统设计</w:t>
+      </w:r>
+    </w:p>
+    <w:p>
+      <w:pPr>
+        <w:spacing w:line="300" w:lineRule="auto"/>
+        <w:ind w:firstLine="482" w:firstLineChars="200"/>
+        <w:rPr>
+          <w:rFonts w:hint="eastAsia"/>
+          <w:b/>
+          <w:bCs/>
+          <w:sz w:val="24"/>
+          <w:szCs w:val="24"/>
+        </w:rPr>
+      </w:pPr>
+      <w:r>
+        <w:rPr>
+          <w:rFonts w:hint="eastAsia"/>
+          <w:b/>
+          <w:bCs/>
+          <w:sz w:val="24"/>
+          <w:szCs w:val="24"/>
+        </w:rPr>
+        <w:t>（一）数据结构设计</w:t>
+      </w:r>
+    </w:p>
+    <w:p>
+      <w:pPr>
+        <w:spacing w:line="300" w:lineRule="auto"/>
+        <w:ind w:firstLine="422" w:firstLineChars="200"/>
+        <w:rPr>
+          <w:rFonts w:hint="eastAsia"/>
+          <w:b/>
+          <w:bCs/>
+          <w:szCs w:val="21"/>
+        </w:rPr>
+      </w:pPr>
+    </w:p>
+    <w:p>
+      <w:pPr>
+        <w:spacing w:line="300" w:lineRule="auto"/>
+        <w:ind w:left="420" w:leftChars="0" w:firstLine="420" w:firstLineChars="200"/>
+        <w:rPr>
+          <w:rFonts w:hint="eastAsia"/>
+          <w:szCs w:val="21"/>
+        </w:rPr>
+      </w:pPr>
+      <w:r>
+        <w:rPr>
+          <w:rFonts w:hint="eastAsia"/>
+          <w:szCs w:val="21"/>
+        </w:rPr>
+        <w:t>根据</w:t>
+      </w:r>
+      <w:r>
+        <w:rPr>
+          <w:rFonts w:hint="eastAsia"/>
+          <w:szCs w:val="21"/>
+          <w:lang w:val="en-US" w:eastAsia="zh-CN"/>
+        </w:rPr>
+        <w:t>景区管理</w:t>
+      </w:r>
+      <w:r>
+        <w:rPr>
+          <w:rFonts w:hint="eastAsia"/>
+          <w:szCs w:val="21"/>
+        </w:rPr>
+        <w:t>系统的需求分析，设计数据结构。</w:t>
+      </w:r>
+    </w:p>
+    <w:p>
+      <w:pPr>
+        <w:spacing w:line="300" w:lineRule="auto"/>
+        <w:ind w:left="420" w:leftChars="0" w:firstLine="420" w:firstLineChars="200"/>
+        <w:rPr>
+          <w:rFonts w:hint="eastAsia"/>
+          <w:szCs w:val="21"/>
+        </w:rPr>
+      </w:pPr>
+      <w:r>
+        <w:rPr>
+          <w:rFonts w:hint="eastAsia"/>
+          <w:szCs w:val="21"/>
+        </w:rPr>
+        <w:t>系统主要有两大模块，分别为景点分布及其规划</w:t>
+      </w:r>
+      <w:r>
+        <w:rPr>
+          <w:rFonts w:hint="eastAsia"/>
+          <w:szCs w:val="21"/>
+          <w:lang w:val="en-US" w:eastAsia="zh-CN"/>
+        </w:rPr>
+        <w:t>路线</w:t>
+      </w:r>
+      <w:r>
+        <w:rPr>
+          <w:rFonts w:hint="eastAsia"/>
+          <w:szCs w:val="21"/>
+        </w:rPr>
+        <w:t>模块和停车场模块。</w:t>
+      </w:r>
+      <w:r>
+        <w:rPr>
+          <w:rFonts w:hint="eastAsia"/>
+          <w:szCs w:val="21"/>
+          <w:lang w:val="en-US" w:eastAsia="zh-CN"/>
+        </w:rPr>
+        <w:t>可以知道</w:t>
+      </w:r>
+      <w:r>
+        <w:rPr>
+          <w:rFonts w:hint="eastAsia"/>
+          <w:szCs w:val="21"/>
+        </w:rPr>
+        <w:t>这两个模块互相独立，所以可以分别设计数据结构。</w:t>
+      </w:r>
+    </w:p>
+    <w:p>
+      <w:pPr>
+        <w:spacing w:line="300" w:lineRule="auto"/>
+        <w:ind w:left="420" w:leftChars="0" w:firstLine="420" w:firstLineChars="200"/>
+        <w:rPr>
+          <w:rFonts w:hint="eastAsia"/>
+          <w:szCs w:val="21"/>
+        </w:rPr>
+      </w:pPr>
+      <w:r>
+        <w:rPr>
+          <w:rFonts w:hint="eastAsia"/>
+          <w:szCs w:val="21"/>
+          <w:lang w:val="en-US" w:eastAsia="zh-CN"/>
+        </w:rPr>
+        <w:t>实现了</w:t>
+      </w:r>
+      <w:r>
+        <w:rPr>
+          <w:rFonts w:hint="eastAsia"/>
+          <w:szCs w:val="21"/>
+        </w:rPr>
+        <w:t>三种基本数据结构的底层:</w:t>
+      </w:r>
+      <w:r>
+        <w:rPr>
+          <w:rFonts w:hint="eastAsia"/>
+          <w:szCs w:val="21"/>
+          <w:lang w:val="en-US" w:eastAsia="zh-CN"/>
         </w:rPr>
         <w:t xml:space="preserve"> </w:t>
       </w:r>
       <w:r>
         <w:rPr>
-          <w:rFonts w:eastAsia="黑体"/>
-          <w:sz w:val="30"/>
-          <w:szCs w:val="30"/>
-        </w:rPr>
-        <w:t>系统设计</w:t>
+          <w:rFonts w:hint="eastAsia"/>
+          <w:szCs w:val="21"/>
+        </w:rPr>
+        <w:t>MyList,</w:t>
+      </w:r>
+      <w:r>
+        <w:rPr>
+          <w:rFonts w:hint="eastAsia"/>
+          <w:szCs w:val="21"/>
+          <w:lang w:val="en-US" w:eastAsia="zh-CN"/>
+        </w:rPr>
+        <w:t xml:space="preserve"> </w:t>
+      </w:r>
+      <w:r>
+        <w:rPr>
+          <w:rFonts w:hint="eastAsia"/>
+          <w:szCs w:val="21"/>
+        </w:rPr>
+        <w:t xml:space="preserve"> MyQueue,</w:t>
+      </w:r>
+      <w:r>
+        <w:rPr>
+          <w:rFonts w:hint="eastAsia"/>
+          <w:szCs w:val="21"/>
+          <w:lang w:val="en-US" w:eastAsia="zh-CN"/>
+        </w:rPr>
+        <w:t xml:space="preserve"> </w:t>
+      </w:r>
+      <w:r>
+        <w:rPr>
+          <w:rFonts w:hint="eastAsia"/>
+          <w:szCs w:val="21"/>
+        </w:rPr>
+        <w:t xml:space="preserve"> MyStack</w:t>
       </w:r>
     </w:p>
     <w:p>
@@ -6005,31 +6038,1369 @@
         <w:spacing w:line="300" w:lineRule="auto"/>
         <w:ind w:firstLine="420" w:firstLineChars="200"/>
         <w:rPr>
-          <w:szCs w:val="21"/>
-        </w:rPr>
-      </w:pPr>
-      <w:r>
-        <w:rPr>
-          <w:szCs w:val="21"/>
-        </w:rPr>
-        <w:t>描述系统中自己的数据结构与算法的设计方案</w:t>
-      </w:r>
-      <w:r>
-        <w:rPr>
           <w:rFonts w:hint="eastAsia"/>
           <w:szCs w:val="21"/>
         </w:rPr>
+      </w:pPr>
+    </w:p>
+    <w:p>
+      <w:pPr>
+        <w:numPr>
+          <w:ilvl w:val="0"/>
+          <w:numId w:val="17"/>
+        </w:numPr>
+        <w:spacing w:line="300" w:lineRule="auto"/>
+        <w:ind w:left="420" w:leftChars="0" w:hanging="420" w:firstLineChars="0"/>
+        <w:rPr>
+          <w:rFonts w:ascii="宋体" w:hAnsi="宋体" w:eastAsia="宋体" w:cs="宋体"/>
+          <w:sz w:val="24"/>
+          <w:szCs w:val="24"/>
+        </w:rPr>
+      </w:pPr>
+      <w:r>
+        <w:rPr>
+          <w:rFonts w:ascii="宋体" w:hAnsi="宋体" w:eastAsia="宋体" w:cs="宋体"/>
+          <w:b/>
+          <w:bCs/>
+          <w:sz w:val="21"/>
+          <w:szCs w:val="21"/>
+        </w:rPr>
+        <w:t>景点分布及其规划：</w:t>
+      </w:r>
+      <w:r>
+        <w:rPr>
+          <w:rFonts w:ascii="宋体" w:hAnsi="宋体" w:eastAsia="宋体" w:cs="宋体"/>
+          <w:sz w:val="24"/>
+          <w:szCs w:val="24"/>
+        </w:rPr>
+        <w:t xml:space="preserve"> </w:t>
+      </w:r>
+    </w:p>
+    <w:p>
+      <w:pPr>
+        <w:spacing w:line="300" w:lineRule="auto"/>
+        <w:ind w:firstLine="420" w:firstLineChars="200"/>
+        <w:rPr>
+          <w:rFonts w:hint="eastAsia"/>
+          <w:sz w:val="21"/>
+          <w:szCs w:val="21"/>
+        </w:rPr>
+      </w:pPr>
+      <w:r>
+        <w:rPr>
+          <w:rFonts w:ascii="宋体" w:hAnsi="宋体" w:eastAsia="宋体" w:cs="宋体"/>
+          <w:sz w:val="21"/>
+          <w:szCs w:val="21"/>
+        </w:rPr>
+        <w:t>该模块要实现景点信息的读取</w:t>
+      </w:r>
+      <w:r>
+        <w:rPr>
+          <w:rFonts w:hint="eastAsia" w:ascii="宋体" w:hAnsi="宋体" w:cs="宋体"/>
+          <w:sz w:val="21"/>
+          <w:szCs w:val="21"/>
+          <w:lang w:eastAsia="zh-CN"/>
+        </w:rPr>
+        <w:t>、</w:t>
+      </w:r>
+      <w:r>
+        <w:rPr>
+          <w:rFonts w:hint="eastAsia" w:ascii="宋体" w:hAnsi="宋体" w:cs="宋体"/>
+          <w:sz w:val="21"/>
+          <w:szCs w:val="21"/>
+          <w:lang w:val="en-US" w:eastAsia="zh-CN"/>
+        </w:rPr>
+        <w:t>展示</w:t>
+      </w:r>
+      <w:r>
+        <w:rPr>
+          <w:rFonts w:ascii="宋体" w:hAnsi="宋体" w:eastAsia="宋体" w:cs="宋体"/>
+          <w:sz w:val="21"/>
+          <w:szCs w:val="21"/>
+        </w:rPr>
+        <w:t>以及</w:t>
+      </w:r>
+      <w:r>
+        <w:rPr>
+          <w:rFonts w:hint="eastAsia" w:ascii="宋体" w:hAnsi="宋体" w:cs="宋体"/>
+          <w:sz w:val="21"/>
+          <w:szCs w:val="21"/>
+          <w:lang w:val="en-US" w:eastAsia="zh-CN"/>
+        </w:rPr>
+        <w:t>景点和</w:t>
+      </w:r>
+      <w:r>
+        <w:rPr>
+          <w:rFonts w:ascii="宋体" w:hAnsi="宋体" w:eastAsia="宋体" w:cs="宋体"/>
+          <w:sz w:val="21"/>
+          <w:szCs w:val="21"/>
+        </w:rPr>
+        <w:t>路线的增删改查，</w:t>
+      </w:r>
+      <w:r>
+        <w:rPr>
+          <w:rFonts w:hint="eastAsia" w:ascii="宋体" w:hAnsi="宋体" w:cs="宋体"/>
+          <w:sz w:val="21"/>
+          <w:szCs w:val="21"/>
+          <w:lang w:val="en-US" w:eastAsia="zh-CN"/>
+        </w:rPr>
+        <w:t>运用抽象思维，</w:t>
+      </w:r>
+      <w:r>
+        <w:rPr>
+          <w:rFonts w:ascii="宋体" w:hAnsi="宋体" w:eastAsia="宋体" w:cs="宋体"/>
+          <w:sz w:val="21"/>
+          <w:szCs w:val="21"/>
+        </w:rPr>
+        <w:t>可以</w:t>
+      </w:r>
+      <w:r>
+        <w:rPr>
+          <w:rFonts w:hint="eastAsia" w:ascii="宋体" w:hAnsi="宋体" w:cs="宋体"/>
+          <w:sz w:val="21"/>
+          <w:szCs w:val="21"/>
+          <w:lang w:val="en-US" w:eastAsia="zh-CN"/>
+        </w:rPr>
+        <w:t>将</w:t>
+      </w:r>
+      <w:r>
+        <w:rPr>
+          <w:rFonts w:ascii="宋体" w:hAnsi="宋体" w:eastAsia="宋体" w:cs="宋体"/>
+          <w:sz w:val="21"/>
+          <w:szCs w:val="21"/>
+        </w:rPr>
+        <w:t>景点抽象为节点，</w:t>
+      </w:r>
+      <w:r>
+        <w:rPr>
+          <w:rFonts w:hint="eastAsia" w:ascii="宋体" w:hAnsi="宋体" w:cs="宋体"/>
+          <w:sz w:val="21"/>
+          <w:szCs w:val="21"/>
+          <w:lang w:val="en-US" w:eastAsia="zh-CN"/>
+        </w:rPr>
+        <w:t>将</w:t>
+      </w:r>
+      <w:r>
+        <w:rPr>
+          <w:rFonts w:ascii="宋体" w:hAnsi="宋体" w:eastAsia="宋体" w:cs="宋体"/>
+          <w:sz w:val="21"/>
+          <w:szCs w:val="21"/>
+        </w:rPr>
+        <w:t>路抽象为边，</w:t>
+      </w:r>
+      <w:r>
+        <w:rPr>
+          <w:rFonts w:hint="eastAsia" w:ascii="宋体" w:hAnsi="宋体" w:cs="宋体"/>
+          <w:sz w:val="21"/>
+          <w:szCs w:val="21"/>
+          <w:lang w:val="en-US" w:eastAsia="zh-CN"/>
+        </w:rPr>
+        <w:t>将整个</w:t>
+      </w:r>
+      <w:r>
+        <w:rPr>
+          <w:rFonts w:ascii="宋体" w:hAnsi="宋体" w:eastAsia="宋体" w:cs="宋体"/>
+          <w:sz w:val="21"/>
+          <w:szCs w:val="21"/>
+        </w:rPr>
+        <w:t>景区</w:t>
+      </w:r>
+      <w:r>
+        <w:rPr>
+          <w:rFonts w:hint="eastAsia" w:ascii="宋体" w:hAnsi="宋体" w:cs="宋体"/>
+          <w:sz w:val="21"/>
+          <w:szCs w:val="21"/>
+          <w:lang w:eastAsia="zh-CN"/>
+        </w:rPr>
+        <w:t>（</w:t>
+      </w:r>
+      <w:r>
+        <w:rPr>
+          <w:rFonts w:hint="eastAsia" w:ascii="宋体" w:hAnsi="宋体" w:cs="宋体"/>
+          <w:sz w:val="21"/>
+          <w:szCs w:val="21"/>
+          <w:lang w:val="en-US" w:eastAsia="zh-CN"/>
+        </w:rPr>
+        <w:t>不包含停车场</w:t>
+      </w:r>
+      <w:r>
+        <w:rPr>
+          <w:rFonts w:hint="eastAsia" w:ascii="宋体" w:hAnsi="宋体" w:cs="宋体"/>
+          <w:sz w:val="21"/>
+          <w:szCs w:val="21"/>
+          <w:lang w:eastAsia="zh-CN"/>
+        </w:rPr>
+        <w:t>）</w:t>
+      </w:r>
+      <w:r>
+        <w:rPr>
+          <w:rFonts w:ascii="宋体" w:hAnsi="宋体" w:eastAsia="宋体" w:cs="宋体"/>
+          <w:sz w:val="21"/>
+          <w:szCs w:val="21"/>
+        </w:rPr>
+        <w:t>抽象为一个图，这样，就可以利用图论的知识进行进一步的</w:t>
+      </w:r>
+      <w:r>
+        <w:rPr>
+          <w:rFonts w:hint="eastAsia" w:ascii="宋体" w:hAnsi="宋体" w:cs="宋体"/>
+          <w:sz w:val="21"/>
+          <w:szCs w:val="21"/>
+          <w:lang w:val="en-US" w:eastAsia="zh-CN"/>
+        </w:rPr>
+        <w:t>实现</w:t>
+      </w:r>
+      <w:r>
+        <w:rPr>
+          <w:rFonts w:ascii="宋体" w:hAnsi="宋体" w:eastAsia="宋体" w:cs="宋体"/>
+          <w:sz w:val="21"/>
+          <w:szCs w:val="21"/>
+        </w:rPr>
+        <w:t>操作。为节点和边和图设计类。图类中存储了一个包含节点类的 list 以及节点和边的总数，节点类存储一个包含边类的 list，这种数据结构即为邻接链表。</w:t>
+      </w:r>
+    </w:p>
+    <w:p>
+      <w:pPr>
+        <w:spacing w:line="300" w:lineRule="auto"/>
+        <w:ind w:firstLine="420" w:firstLineChars="200"/>
+        <w:rPr>
+          <w:rFonts w:hint="eastAsia"/>
+          <w:szCs w:val="21"/>
+        </w:rPr>
+      </w:pPr>
+    </w:p>
+    <w:p>
+      <w:pPr>
+        <w:numPr>
+          <w:ilvl w:val="0"/>
+          <w:numId w:val="18"/>
+        </w:numPr>
+        <w:spacing w:line="300" w:lineRule="auto"/>
+        <w:ind w:left="420" w:leftChars="0" w:hanging="420" w:firstLineChars="0"/>
+        <w:rPr>
+          <w:rFonts w:ascii="宋体" w:hAnsi="宋体" w:eastAsia="宋体" w:cs="宋体"/>
+          <w:b/>
+          <w:bCs/>
+          <w:sz w:val="21"/>
+          <w:szCs w:val="21"/>
+        </w:rPr>
+      </w:pPr>
+      <w:r>
+        <w:rPr>
+          <w:rFonts w:ascii="宋体" w:hAnsi="宋体" w:eastAsia="宋体" w:cs="宋体"/>
+          <w:b/>
+          <w:bCs/>
+          <w:sz w:val="21"/>
+          <w:szCs w:val="21"/>
+        </w:rPr>
+        <w:t xml:space="preserve">增加节点： </w:t>
+      </w:r>
+    </w:p>
+    <w:p>
+      <w:pPr>
+        <w:numPr>
+          <w:numId w:val="0"/>
+        </w:numPr>
+        <w:spacing w:line="300" w:lineRule="auto"/>
+        <w:ind w:leftChars="0" w:firstLine="420" w:firstLineChars="0"/>
+        <w:rPr>
+          <w:rFonts w:ascii="宋体" w:hAnsi="宋体" w:eastAsia="宋体" w:cs="宋体"/>
+          <w:b/>
+          <w:bCs/>
+          <w:sz w:val="21"/>
+          <w:szCs w:val="21"/>
+        </w:rPr>
+      </w:pPr>
+      <w:r>
+        <w:rPr>
+          <w:rFonts w:ascii="宋体" w:hAnsi="宋体" w:eastAsia="宋体" w:cs="宋体"/>
+          <w:sz w:val="21"/>
+          <w:szCs w:val="21"/>
+        </w:rPr>
+        <w:t>直接在图中的存储节点的 list 里面添加节点，同时递增图类中记录的节点的</w:t>
+      </w:r>
+      <w:r>
+        <w:rPr>
+          <w:rFonts w:hint="eastAsia" w:ascii="宋体" w:hAnsi="宋体" w:cs="宋体"/>
+          <w:sz w:val="21"/>
+          <w:szCs w:val="21"/>
+          <w:lang w:val="en-US" w:eastAsia="zh-CN"/>
+        </w:rPr>
+        <w:t>数量。</w:t>
+      </w:r>
+    </w:p>
+    <w:p>
+      <w:pPr>
+        <w:numPr>
+          <w:numId w:val="0"/>
+        </w:numPr>
+        <w:spacing w:line="300" w:lineRule="auto"/>
+        <w:ind w:leftChars="0"/>
+        <w:rPr>
+          <w:rFonts w:ascii="宋体" w:hAnsi="宋体" w:eastAsia="宋体" w:cs="宋体"/>
+          <w:b/>
+          <w:bCs/>
+          <w:sz w:val="21"/>
+          <w:szCs w:val="21"/>
+        </w:rPr>
+      </w:pPr>
+    </w:p>
+    <w:p>
+      <w:pPr>
+        <w:numPr>
+          <w:ilvl w:val="0"/>
+          <w:numId w:val="18"/>
+        </w:numPr>
+        <w:spacing w:line="300" w:lineRule="auto"/>
+        <w:ind w:left="420" w:leftChars="0" w:hanging="420" w:firstLineChars="0"/>
+        <w:rPr>
+          <w:rFonts w:ascii="宋体" w:hAnsi="宋体" w:eastAsia="宋体" w:cs="宋体"/>
+          <w:b/>
+          <w:bCs/>
+          <w:sz w:val="21"/>
+          <w:szCs w:val="21"/>
+        </w:rPr>
+      </w:pPr>
+      <w:r>
+        <w:rPr>
+          <w:rFonts w:ascii="宋体" w:hAnsi="宋体" w:eastAsia="宋体" w:cs="宋体"/>
+          <w:b/>
+          <w:bCs/>
+          <w:sz w:val="21"/>
+          <w:szCs w:val="21"/>
+        </w:rPr>
+        <w:t>删除节点：</w:t>
+      </w:r>
+    </w:p>
+    <w:p>
+      <w:pPr>
+        <w:spacing w:line="300" w:lineRule="auto"/>
+        <w:ind w:firstLine="420" w:firstLineChars="200"/>
+        <w:rPr>
+          <w:rFonts w:ascii="宋体" w:hAnsi="宋体" w:eastAsia="宋体" w:cs="宋体"/>
+          <w:sz w:val="21"/>
+          <w:szCs w:val="21"/>
+        </w:rPr>
+      </w:pPr>
+      <w:r>
+        <w:rPr>
+          <w:rFonts w:hint="eastAsia" w:ascii="宋体" w:hAnsi="宋体" w:cs="宋体"/>
+          <w:sz w:val="21"/>
+          <w:szCs w:val="21"/>
+          <w:lang w:val="en-US" w:eastAsia="zh-CN"/>
+        </w:rPr>
+        <w:t>想法是：先得到该节点，然后先将该节点中储存的边删去，最后将此节点删去。</w:t>
+      </w:r>
+      <w:r>
+        <w:rPr>
+          <w:rFonts w:ascii="宋体" w:hAnsi="宋体" w:eastAsia="宋体" w:cs="宋体"/>
+          <w:sz w:val="21"/>
+          <w:szCs w:val="21"/>
+        </w:rPr>
+        <w:t xml:space="preserve"> </w:t>
+      </w:r>
+    </w:p>
+    <w:p>
+      <w:pPr>
+        <w:spacing w:line="300" w:lineRule="auto"/>
+        <w:ind w:firstLine="420" w:firstLineChars="200"/>
+        <w:rPr>
+          <w:rFonts w:hint="eastAsia"/>
+          <w:sz w:val="21"/>
+          <w:szCs w:val="21"/>
+        </w:rPr>
+      </w:pPr>
+      <w:r>
+        <w:rPr>
+          <w:rFonts w:ascii="宋体" w:hAnsi="宋体" w:eastAsia="宋体" w:cs="宋体"/>
+          <w:sz w:val="21"/>
+          <w:szCs w:val="21"/>
+        </w:rPr>
+        <w:t>首先获得要删除的节点在图类的 list 中的索引位置，然后遍历每一个节点中存储边的 list，删除所有包含了要删除的节点的边，</w:t>
+      </w:r>
+      <w:r>
+        <w:rPr>
+          <w:rFonts w:hint="eastAsia" w:ascii="宋体" w:hAnsi="宋体" w:cs="宋体"/>
+          <w:sz w:val="21"/>
+          <w:szCs w:val="21"/>
+          <w:lang w:val="en-US" w:eastAsia="zh-CN"/>
+        </w:rPr>
+        <w:t>并</w:t>
+      </w:r>
+      <w:r>
+        <w:rPr>
+          <w:rFonts w:ascii="宋体" w:hAnsi="宋体" w:eastAsia="宋体" w:cs="宋体"/>
+          <w:sz w:val="21"/>
+          <w:szCs w:val="21"/>
+        </w:rPr>
+        <w:t>递减边的数量，然后在图类的 list 中删除</w:t>
+      </w:r>
+      <w:r>
+        <w:rPr>
+          <w:rFonts w:hint="eastAsia" w:ascii="宋体" w:hAnsi="宋体" w:cs="宋体"/>
+          <w:sz w:val="21"/>
+          <w:szCs w:val="21"/>
+          <w:lang w:val="en-US" w:eastAsia="zh-CN"/>
+        </w:rPr>
+        <w:t>该</w:t>
+      </w:r>
+      <w:r>
+        <w:rPr>
+          <w:rFonts w:ascii="宋体" w:hAnsi="宋体" w:eastAsia="宋体" w:cs="宋体"/>
+          <w:sz w:val="21"/>
+          <w:szCs w:val="21"/>
+        </w:rPr>
+        <w:t>节点，最后递减图类中的节点数。</w:t>
+      </w:r>
+    </w:p>
+    <w:p>
+      <w:pPr>
+        <w:spacing w:line="300" w:lineRule="auto"/>
+        <w:ind w:firstLine="420" w:firstLineChars="200"/>
+        <w:rPr>
+          <w:rFonts w:hint="eastAsia"/>
+          <w:szCs w:val="21"/>
+        </w:rPr>
+      </w:pPr>
+    </w:p>
+    <w:p>
+      <w:pPr>
+        <w:numPr>
+          <w:ilvl w:val="0"/>
+          <w:numId w:val="18"/>
+        </w:numPr>
+        <w:spacing w:line="300" w:lineRule="auto"/>
+        <w:ind w:left="420" w:leftChars="0" w:hanging="420" w:firstLineChars="0"/>
+        <w:rPr>
+          <w:rFonts w:ascii="宋体" w:hAnsi="宋体" w:eastAsia="宋体" w:cs="宋体"/>
+          <w:b/>
+          <w:bCs/>
+          <w:sz w:val="21"/>
+          <w:szCs w:val="21"/>
+        </w:rPr>
+      </w:pPr>
+      <w:r>
+        <w:rPr>
+          <w:rFonts w:ascii="宋体" w:hAnsi="宋体" w:eastAsia="宋体" w:cs="宋体"/>
+          <w:b/>
+          <w:bCs/>
+          <w:sz w:val="21"/>
+          <w:szCs w:val="21"/>
+        </w:rPr>
+        <w:t>增加边：</w:t>
+      </w:r>
+    </w:p>
+    <w:p>
+      <w:pPr>
+        <w:numPr>
+          <w:numId w:val="0"/>
+        </w:numPr>
+        <w:spacing w:line="300" w:lineRule="auto"/>
+        <w:ind w:leftChars="0" w:firstLine="420" w:firstLineChars="0"/>
+        <w:rPr>
+          <w:rFonts w:hint="eastAsia" w:ascii="宋体" w:hAnsi="宋体" w:cs="宋体"/>
+          <w:sz w:val="21"/>
+          <w:szCs w:val="21"/>
+          <w:lang w:val="en-US" w:eastAsia="zh-CN"/>
+        </w:rPr>
+      </w:pPr>
+      <w:r>
+        <w:rPr>
+          <w:rFonts w:ascii="宋体" w:hAnsi="宋体" w:eastAsia="宋体" w:cs="宋体"/>
+          <w:sz w:val="21"/>
+          <w:szCs w:val="21"/>
+        </w:rPr>
+        <w:t xml:space="preserve">直接在节点类中的存储边的 list 里面添加节点，同时递增图类中记录的边的数量。 </w:t>
+      </w:r>
+      <w:r>
+        <w:rPr>
+          <w:rFonts w:hint="eastAsia" w:ascii="宋体" w:hAnsi="宋体" w:cs="宋体"/>
+          <w:sz w:val="21"/>
+          <w:szCs w:val="21"/>
+          <w:lang w:val="en-US" w:eastAsia="zh-CN"/>
+        </w:rPr>
+        <w:tab/>
+      </w:r>
+    </w:p>
+    <w:p>
+      <w:pPr>
+        <w:numPr>
+          <w:ilvl w:val="0"/>
+          <w:numId w:val="18"/>
+        </w:numPr>
+        <w:spacing w:line="300" w:lineRule="auto"/>
+        <w:ind w:left="420" w:leftChars="0" w:hanging="420" w:firstLineChars="0"/>
+        <w:rPr>
+          <w:rFonts w:ascii="宋体" w:hAnsi="宋体" w:eastAsia="宋体" w:cs="宋体"/>
+          <w:sz w:val="21"/>
+          <w:szCs w:val="21"/>
+        </w:rPr>
+      </w:pPr>
+      <w:r>
+        <w:rPr>
+          <w:rFonts w:ascii="宋体" w:hAnsi="宋体" w:eastAsia="宋体" w:cs="宋体"/>
+          <w:b/>
+          <w:bCs/>
+          <w:sz w:val="21"/>
+          <w:szCs w:val="21"/>
+        </w:rPr>
+        <w:t>删除边：</w:t>
+      </w:r>
+      <w:r>
+        <w:rPr>
+          <w:rFonts w:ascii="宋体" w:hAnsi="宋体" w:eastAsia="宋体" w:cs="宋体"/>
+          <w:sz w:val="21"/>
+          <w:szCs w:val="21"/>
+        </w:rPr>
+        <w:t xml:space="preserve"> </w:t>
+      </w:r>
+    </w:p>
+    <w:p>
+      <w:pPr>
+        <w:spacing w:line="300" w:lineRule="auto"/>
+        <w:ind w:firstLine="420" w:firstLineChars="200"/>
+        <w:rPr>
+          <w:rFonts w:hint="eastAsia"/>
+          <w:sz w:val="21"/>
+          <w:szCs w:val="21"/>
+        </w:rPr>
+      </w:pPr>
+      <w:r>
+        <w:rPr>
+          <w:rFonts w:hint="eastAsia" w:ascii="宋体" w:hAnsi="宋体" w:cs="宋体"/>
+          <w:sz w:val="21"/>
+          <w:szCs w:val="21"/>
+          <w:lang w:val="en-US" w:eastAsia="zh-CN"/>
+        </w:rPr>
+        <w:t>想法是：</w:t>
+      </w:r>
+      <w:r>
+        <w:rPr>
+          <w:rFonts w:ascii="宋体" w:hAnsi="宋体" w:eastAsia="宋体" w:cs="宋体"/>
+          <w:sz w:val="21"/>
+          <w:szCs w:val="21"/>
+        </w:rPr>
+        <w:t>遍历每一个节点中存储边的 list，删除所有包含了要删除的边，递减边的数量，注意图为无向图。</w:t>
+      </w:r>
+    </w:p>
+    <w:p>
+      <w:pPr>
+        <w:spacing w:line="300" w:lineRule="auto"/>
+        <w:ind w:firstLine="420" w:firstLineChars="200"/>
+        <w:rPr>
+          <w:rFonts w:hint="eastAsia"/>
+          <w:szCs w:val="21"/>
+        </w:rPr>
+      </w:pPr>
+    </w:p>
+    <w:p>
+      <w:pPr>
+        <w:numPr>
+          <w:ilvl w:val="0"/>
+          <w:numId w:val="18"/>
+        </w:numPr>
+        <w:spacing w:line="300" w:lineRule="auto"/>
+        <w:ind w:left="420" w:leftChars="0" w:hanging="420" w:firstLineChars="0"/>
+        <w:rPr>
+          <w:rFonts w:ascii="宋体" w:hAnsi="宋体" w:eastAsia="宋体" w:cs="宋体"/>
+          <w:sz w:val="21"/>
+          <w:szCs w:val="21"/>
+        </w:rPr>
+      </w:pPr>
+      <w:r>
+        <w:rPr>
+          <w:rFonts w:ascii="宋体" w:hAnsi="宋体" w:eastAsia="宋体" w:cs="宋体"/>
+          <w:b/>
+          <w:bCs/>
+          <w:sz w:val="21"/>
+          <w:szCs w:val="21"/>
+        </w:rPr>
+        <w:t>计算</w:t>
+      </w:r>
+      <w:r>
+        <w:rPr>
+          <w:rFonts w:hint="eastAsia" w:ascii="宋体" w:hAnsi="宋体" w:cs="宋体"/>
+          <w:b/>
+          <w:bCs/>
+          <w:sz w:val="21"/>
+          <w:szCs w:val="21"/>
+          <w:lang w:val="en-US" w:eastAsia="zh-CN"/>
+        </w:rPr>
+        <w:t>两</w:t>
+      </w:r>
+      <w:r>
+        <w:rPr>
+          <w:rFonts w:ascii="宋体" w:hAnsi="宋体" w:eastAsia="宋体" w:cs="宋体"/>
+          <w:b/>
+          <w:bCs/>
+          <w:sz w:val="21"/>
+          <w:szCs w:val="21"/>
+        </w:rPr>
+        <w:t>节点之间的距离：</w:t>
+      </w:r>
+      <w:r>
+        <w:rPr>
+          <w:rFonts w:ascii="宋体" w:hAnsi="宋体" w:eastAsia="宋体" w:cs="宋体"/>
+          <w:sz w:val="21"/>
+          <w:szCs w:val="21"/>
+        </w:rPr>
+        <w:t xml:space="preserve"> </w:t>
+      </w:r>
+    </w:p>
+    <w:p>
+      <w:pPr>
+        <w:spacing w:line="300" w:lineRule="auto"/>
+        <w:ind w:firstLine="420" w:firstLineChars="200"/>
+        <w:rPr>
+          <w:rFonts w:ascii="宋体" w:hAnsi="宋体" w:eastAsia="宋体" w:cs="宋体"/>
+          <w:sz w:val="21"/>
+          <w:szCs w:val="21"/>
+        </w:rPr>
+      </w:pPr>
+      <w:r>
+        <w:rPr>
+          <w:rFonts w:ascii="宋体" w:hAnsi="宋体" w:eastAsia="宋体" w:cs="宋体"/>
+          <w:sz w:val="21"/>
+          <w:szCs w:val="21"/>
+        </w:rPr>
+        <w:t>直接取出</w:t>
+      </w:r>
+      <w:r>
+        <w:rPr>
+          <w:rFonts w:hint="eastAsia" w:ascii="宋体" w:hAnsi="宋体" w:cs="宋体"/>
+          <w:sz w:val="21"/>
+          <w:szCs w:val="21"/>
+          <w:lang w:val="en-US" w:eastAsia="zh-CN"/>
+        </w:rPr>
+        <w:t>某一</w:t>
+      </w:r>
+      <w:r>
+        <w:rPr>
+          <w:rFonts w:ascii="宋体" w:hAnsi="宋体" w:eastAsia="宋体" w:cs="宋体"/>
+          <w:sz w:val="21"/>
+          <w:szCs w:val="21"/>
+        </w:rPr>
+        <w:t xml:space="preserve">节点的 list 进行遍历，如果找到相应的边就可以直接得到距离，否则置为 32767。 </w:t>
+      </w:r>
+    </w:p>
+    <w:p>
+      <w:pPr>
+        <w:spacing w:line="300" w:lineRule="auto"/>
+        <w:ind w:firstLine="420" w:firstLineChars="200"/>
+        <w:rPr>
+          <w:rFonts w:ascii="宋体" w:hAnsi="宋体" w:eastAsia="宋体" w:cs="宋体"/>
+          <w:sz w:val="21"/>
+          <w:szCs w:val="21"/>
+        </w:rPr>
+      </w:pPr>
+    </w:p>
+    <w:p>
+      <w:pPr>
+        <w:numPr>
+          <w:ilvl w:val="0"/>
+          <w:numId w:val="18"/>
+        </w:numPr>
+        <w:spacing w:line="300" w:lineRule="auto"/>
+        <w:ind w:left="420" w:leftChars="0" w:hanging="420" w:firstLineChars="0"/>
+        <w:rPr>
+          <w:rFonts w:ascii="宋体" w:hAnsi="宋体" w:eastAsia="宋体" w:cs="宋体"/>
+          <w:b/>
+          <w:bCs/>
+          <w:sz w:val="21"/>
+          <w:szCs w:val="21"/>
+        </w:rPr>
+      </w:pPr>
+      <w:r>
+        <w:rPr>
+          <w:rFonts w:ascii="宋体" w:hAnsi="宋体" w:eastAsia="宋体" w:cs="宋体"/>
+          <w:b/>
+          <w:bCs/>
+          <w:sz w:val="21"/>
+          <w:szCs w:val="21"/>
+        </w:rPr>
+        <w:t xml:space="preserve">输出邻接矩阵： </w:t>
+      </w:r>
+    </w:p>
+    <w:p>
+      <w:pPr>
+        <w:spacing w:line="300" w:lineRule="auto"/>
+        <w:ind w:firstLine="420" w:firstLineChars="200"/>
+        <w:rPr>
+          <w:rFonts w:hint="eastAsia"/>
+          <w:sz w:val="21"/>
+          <w:szCs w:val="21"/>
+        </w:rPr>
+      </w:pPr>
+      <w:r>
+        <w:rPr>
+          <w:rFonts w:ascii="宋体" w:hAnsi="宋体" w:eastAsia="宋体" w:cs="宋体"/>
+          <w:sz w:val="21"/>
+          <w:szCs w:val="21"/>
+        </w:rPr>
+        <w:t>利用</w:t>
+      </w:r>
+      <w:r>
+        <w:rPr>
+          <w:rFonts w:hint="eastAsia" w:ascii="宋体" w:hAnsi="宋体" w:cs="宋体"/>
+          <w:sz w:val="21"/>
+          <w:szCs w:val="21"/>
+          <w:lang w:val="en-US" w:eastAsia="zh-CN"/>
+        </w:rPr>
+        <w:t>两</w:t>
+      </w:r>
+      <w:r>
+        <w:rPr>
+          <w:rFonts w:ascii="宋体" w:hAnsi="宋体" w:eastAsia="宋体" w:cs="宋体"/>
+          <w:sz w:val="21"/>
+          <w:szCs w:val="21"/>
+        </w:rPr>
+        <w:t>节点之间距离的计算方法，</w:t>
+      </w:r>
+      <w:r>
+        <w:rPr>
+          <w:rFonts w:hint="eastAsia" w:ascii="宋体" w:hAnsi="宋体" w:cs="宋体"/>
+          <w:sz w:val="21"/>
+          <w:szCs w:val="21"/>
+          <w:lang w:val="en-US" w:eastAsia="zh-CN"/>
+        </w:rPr>
+        <w:t>进行格式化输出，</w:t>
+      </w:r>
+      <w:r>
+        <w:rPr>
+          <w:rFonts w:ascii="宋体" w:hAnsi="宋体" w:eastAsia="宋体" w:cs="宋体"/>
+          <w:sz w:val="21"/>
+          <w:szCs w:val="21"/>
+        </w:rPr>
+        <w:t>得到邻接矩阵。</w:t>
+      </w:r>
+    </w:p>
+    <w:p>
+      <w:pPr>
+        <w:spacing w:line="300" w:lineRule="auto"/>
+        <w:ind w:firstLine="420" w:firstLineChars="200"/>
+        <w:rPr>
+          <w:rFonts w:hint="eastAsia"/>
+          <w:szCs w:val="21"/>
+        </w:rPr>
+      </w:pPr>
+    </w:p>
+    <w:p>
+      <w:pPr>
+        <w:spacing w:line="300" w:lineRule="auto"/>
+        <w:ind w:firstLine="420" w:firstLineChars="200"/>
+        <w:rPr>
+          <w:rFonts w:hint="eastAsia"/>
+          <w:szCs w:val="21"/>
+        </w:rPr>
+      </w:pPr>
+    </w:p>
+    <w:p>
+      <w:pPr>
+        <w:spacing w:line="300" w:lineRule="auto"/>
+        <w:ind w:firstLine="420" w:firstLineChars="200"/>
+        <w:rPr>
+          <w:rFonts w:hint="eastAsia"/>
+          <w:szCs w:val="21"/>
+        </w:rPr>
+      </w:pPr>
+    </w:p>
+    <w:p>
+      <w:pPr>
+        <w:spacing w:line="300" w:lineRule="auto"/>
+        <w:ind w:firstLine="420" w:firstLineChars="200"/>
+        <w:rPr>
+          <w:rFonts w:hint="eastAsia"/>
+          <w:szCs w:val="21"/>
+        </w:rPr>
+      </w:pPr>
+    </w:p>
+    <w:p>
+      <w:pPr>
+        <w:spacing w:line="300" w:lineRule="auto"/>
+        <w:ind w:firstLine="420" w:firstLineChars="200"/>
+        <w:rPr>
+          <w:rFonts w:hint="eastAsia"/>
+          <w:szCs w:val="21"/>
+        </w:rPr>
+      </w:pPr>
+    </w:p>
+    <w:p>
+      <w:pPr>
+        <w:numPr>
+          <w:ilvl w:val="0"/>
+          <w:numId w:val="19"/>
+        </w:numPr>
+        <w:ind w:left="420" w:leftChars="0" w:hanging="420" w:firstLineChars="0"/>
+        <w:jc w:val="both"/>
+        <w:rPr>
+          <w:rFonts w:ascii="宋体" w:hAnsi="宋体" w:eastAsia="宋体" w:cs="宋体"/>
+          <w:b/>
+          <w:bCs/>
+          <w:sz w:val="24"/>
+          <w:szCs w:val="24"/>
+        </w:rPr>
+      </w:pPr>
+      <w:r>
+        <w:rPr>
+          <w:rFonts w:ascii="宋体" w:hAnsi="宋体" w:eastAsia="宋体" w:cs="宋体"/>
+          <w:b/>
+          <w:bCs/>
+          <w:sz w:val="24"/>
+          <w:szCs w:val="24"/>
+        </w:rPr>
+        <w:t>停车场管理：</w:t>
+      </w:r>
+    </w:p>
+    <w:p>
+      <w:pPr>
+        <w:ind w:firstLine="420" w:firstLineChars="0"/>
+        <w:jc w:val="both"/>
+        <w:rPr>
+          <w:rFonts w:ascii="宋体" w:hAnsi="宋体" w:eastAsia="宋体" w:cs="宋体"/>
+          <w:sz w:val="21"/>
+          <w:szCs w:val="21"/>
+        </w:rPr>
+      </w:pPr>
+    </w:p>
+    <w:p>
+      <w:pPr>
+        <w:ind w:left="420" w:leftChars="0" w:firstLine="420" w:firstLineChars="0"/>
+        <w:jc w:val="both"/>
+        <w:rPr>
+          <w:rFonts w:hint="eastAsia" w:ascii="宋体" w:hAnsi="宋体" w:cs="宋体"/>
+          <w:sz w:val="21"/>
+          <w:szCs w:val="21"/>
+          <w:lang w:val="en-US" w:eastAsia="zh-CN"/>
+        </w:rPr>
+      </w:pPr>
+      <w:r>
+        <w:rPr>
+          <w:rFonts w:hint="eastAsia" w:ascii="宋体" w:hAnsi="宋体" w:cs="宋体"/>
+          <w:sz w:val="21"/>
+          <w:szCs w:val="21"/>
+          <w:lang w:val="en-US" w:eastAsia="zh-CN"/>
+        </w:rPr>
+        <w:t>游客及</w:t>
+      </w:r>
+      <w:r>
+        <w:rPr>
+          <w:rFonts w:ascii="宋体" w:hAnsi="宋体" w:eastAsia="宋体" w:cs="宋体"/>
+          <w:sz w:val="21"/>
+          <w:szCs w:val="21"/>
+        </w:rPr>
+        <w:t>管理员</w:t>
+      </w:r>
+      <w:r>
+        <w:rPr>
+          <w:rFonts w:hint="eastAsia" w:ascii="宋体" w:hAnsi="宋体" w:cs="宋体"/>
+          <w:sz w:val="21"/>
+          <w:szCs w:val="21"/>
+          <w:lang w:val="en-US" w:eastAsia="zh-CN"/>
+        </w:rPr>
+        <w:t>均</w:t>
+      </w:r>
+      <w:r>
+        <w:rPr>
+          <w:rFonts w:ascii="宋体" w:hAnsi="宋体" w:eastAsia="宋体" w:cs="宋体"/>
+          <w:sz w:val="21"/>
+          <w:szCs w:val="21"/>
+        </w:rPr>
+        <w:t>可以使用停车场模块对车辆进行调度</w:t>
+      </w:r>
+      <w:r>
+        <w:rPr>
+          <w:rFonts w:hint="eastAsia" w:ascii="宋体" w:hAnsi="宋体" w:cs="宋体"/>
+          <w:sz w:val="21"/>
+          <w:szCs w:val="21"/>
+          <w:lang w:eastAsia="zh-CN"/>
+        </w:rPr>
+        <w:t>（</w:t>
+      </w:r>
+      <w:r>
+        <w:rPr>
+          <w:rFonts w:hint="eastAsia" w:ascii="宋体" w:hAnsi="宋体" w:cs="宋体"/>
+          <w:sz w:val="21"/>
+          <w:szCs w:val="21"/>
+          <w:lang w:val="en-US" w:eastAsia="zh-CN"/>
+        </w:rPr>
+        <w:t>调入，调出）。</w:t>
+      </w:r>
+    </w:p>
+    <w:p>
+      <w:pPr>
+        <w:spacing w:line="300" w:lineRule="auto"/>
+        <w:ind w:left="420" w:leftChars="0" w:firstLine="420" w:firstLineChars="200"/>
+        <w:rPr>
+          <w:rFonts w:ascii="宋体" w:hAnsi="宋体" w:eastAsia="宋体" w:cs="宋体"/>
+          <w:sz w:val="21"/>
+          <w:szCs w:val="21"/>
+        </w:rPr>
+      </w:pPr>
+      <w:r>
+        <w:rPr>
+          <w:rFonts w:ascii="宋体" w:hAnsi="宋体" w:eastAsia="宋体" w:cs="宋体"/>
+          <w:sz w:val="21"/>
+          <w:szCs w:val="21"/>
+        </w:rPr>
+        <w:t>根据</w:t>
+      </w:r>
+      <w:r>
+        <w:rPr>
+          <w:rFonts w:hint="eastAsia" w:ascii="宋体" w:hAnsi="宋体" w:cs="宋体"/>
+          <w:sz w:val="21"/>
+          <w:szCs w:val="21"/>
+          <w:lang w:val="en-US" w:eastAsia="zh-CN"/>
+        </w:rPr>
+        <w:t>停车场管理</w:t>
+      </w:r>
+      <w:r>
+        <w:rPr>
+          <w:rFonts w:ascii="宋体" w:hAnsi="宋体" w:eastAsia="宋体" w:cs="宋体"/>
+          <w:sz w:val="21"/>
+          <w:szCs w:val="21"/>
+        </w:rPr>
+        <w:t>需求，</w:t>
+      </w:r>
+      <w:r>
+        <w:rPr>
+          <w:rFonts w:hint="eastAsia" w:ascii="宋体" w:hAnsi="宋体" w:cs="宋体"/>
+          <w:sz w:val="21"/>
+          <w:szCs w:val="21"/>
+          <w:lang w:val="en-US" w:eastAsia="zh-CN"/>
+        </w:rPr>
+        <w:t>一共为</w:t>
+      </w:r>
+      <w:r>
+        <w:rPr>
+          <w:rFonts w:ascii="宋体" w:hAnsi="宋体" w:eastAsia="宋体" w:cs="宋体"/>
+          <w:sz w:val="21"/>
+          <w:szCs w:val="21"/>
+        </w:rPr>
+        <w:t xml:space="preserve">停车场模块设计了三种数据结构，分别为 </w:t>
+      </w:r>
+      <w:r>
+        <w:rPr>
+          <w:rFonts w:hint="eastAsia" w:ascii="宋体" w:hAnsi="宋体" w:cs="宋体"/>
+          <w:sz w:val="21"/>
+          <w:szCs w:val="21"/>
+          <w:lang w:val="en-US" w:eastAsia="zh-CN"/>
+        </w:rPr>
+        <w:t>Vehicle</w:t>
+      </w:r>
+      <w:bookmarkStart w:id="0" w:name="_GoBack"/>
+      <w:bookmarkEnd w:id="0"/>
+      <w:r>
+        <w:rPr>
+          <w:rFonts w:ascii="宋体" w:hAnsi="宋体" w:eastAsia="宋体" w:cs="宋体"/>
+          <w:sz w:val="21"/>
+          <w:szCs w:val="21"/>
+        </w:rPr>
+        <w:t>类，</w:t>
+      </w:r>
+      <w:r>
+        <w:rPr>
+          <w:rFonts w:hint="eastAsia"/>
+          <w:szCs w:val="21"/>
+        </w:rPr>
+        <w:t>MyQueue</w:t>
+      </w:r>
+      <w:r>
+        <w:rPr>
+          <w:rFonts w:hint="eastAsia"/>
+          <w:szCs w:val="21"/>
+          <w:lang w:val="en-US" w:eastAsia="zh-CN"/>
+        </w:rPr>
+        <w:t>和</w:t>
+      </w:r>
+      <w:r>
+        <w:rPr>
+          <w:rFonts w:hint="eastAsia"/>
+          <w:szCs w:val="21"/>
+        </w:rPr>
+        <w:t>MyStack</w:t>
+      </w:r>
+      <w:r>
+        <w:rPr>
+          <w:rFonts w:ascii="宋体" w:hAnsi="宋体" w:eastAsia="宋体" w:cs="宋体"/>
+          <w:sz w:val="21"/>
+          <w:szCs w:val="21"/>
+        </w:rPr>
         <w:t>。</w:t>
       </w:r>
     </w:p>
     <w:p>
       <w:pPr>
-        <w:ind w:firstLine="150" w:firstLineChars="50"/>
-        <w:jc w:val="center"/>
-        <w:rPr>
-          <w:rFonts w:eastAsia="黑体"/>
-          <w:sz w:val="30"/>
-          <w:szCs w:val="30"/>
+        <w:spacing w:line="300" w:lineRule="auto"/>
+        <w:ind w:left="420" w:leftChars="0" w:firstLine="420" w:firstLineChars="200"/>
+        <w:rPr>
+          <w:rFonts w:hint="eastAsia" w:ascii="宋体" w:hAnsi="宋体" w:cs="宋体"/>
+          <w:sz w:val="21"/>
+          <w:szCs w:val="21"/>
+          <w:lang w:eastAsia="zh-CN"/>
+        </w:rPr>
+      </w:pPr>
+      <w:r>
+        <w:rPr>
+          <w:rFonts w:ascii="宋体" w:hAnsi="宋体" w:eastAsia="宋体" w:cs="宋体"/>
+          <w:sz w:val="21"/>
+          <w:szCs w:val="21"/>
+        </w:rPr>
+        <w:t>停车场</w:t>
+      </w:r>
+      <w:r>
+        <w:rPr>
+          <w:rFonts w:hint="eastAsia" w:ascii="宋体" w:hAnsi="宋体" w:cs="宋体"/>
+          <w:sz w:val="21"/>
+          <w:szCs w:val="21"/>
+          <w:lang w:val="en-US" w:eastAsia="zh-CN"/>
+        </w:rPr>
+        <w:t>主要</w:t>
+      </w:r>
+      <w:r>
+        <w:rPr>
+          <w:rFonts w:ascii="宋体" w:hAnsi="宋体" w:eastAsia="宋体" w:cs="宋体"/>
+          <w:sz w:val="21"/>
+          <w:szCs w:val="21"/>
+        </w:rPr>
+        <w:t>由一个队列</w:t>
+      </w:r>
+      <w:r>
+        <w:rPr>
+          <w:rFonts w:hint="eastAsia" w:ascii="宋体" w:hAnsi="宋体" w:cs="宋体"/>
+          <w:sz w:val="21"/>
+          <w:szCs w:val="21"/>
+          <w:lang w:val="en-US" w:eastAsia="zh-CN"/>
+        </w:rPr>
+        <w:t>和</w:t>
+      </w:r>
+      <w:r>
+        <w:rPr>
+          <w:rFonts w:ascii="宋体" w:hAnsi="宋体" w:eastAsia="宋体" w:cs="宋体"/>
+          <w:sz w:val="21"/>
+          <w:szCs w:val="21"/>
+        </w:rPr>
+        <w:t>两个栈构成</w:t>
+      </w:r>
+      <w:r>
+        <w:rPr>
+          <w:rFonts w:hint="eastAsia" w:ascii="宋体" w:hAnsi="宋体" w:cs="宋体"/>
+          <w:sz w:val="21"/>
+          <w:szCs w:val="21"/>
+          <w:lang w:eastAsia="zh-CN"/>
+        </w:rPr>
+        <w:t>：</w:t>
+      </w:r>
+    </w:p>
+    <w:p>
+      <w:pPr>
+        <w:numPr>
+          <w:ilvl w:val="0"/>
+          <w:numId w:val="20"/>
+        </w:numPr>
+        <w:spacing w:line="300" w:lineRule="auto"/>
+        <w:ind w:left="1260" w:leftChars="0" w:hanging="420" w:firstLineChars="0"/>
+        <w:rPr>
+          <w:rFonts w:hint="eastAsia" w:ascii="宋体" w:hAnsi="宋体" w:cs="宋体"/>
+          <w:sz w:val="21"/>
+          <w:szCs w:val="21"/>
+          <w:lang w:val="en-US" w:eastAsia="zh-CN"/>
+        </w:rPr>
+      </w:pPr>
+      <w:r>
+        <w:rPr>
+          <w:rFonts w:ascii="宋体" w:hAnsi="宋体" w:eastAsia="宋体" w:cs="宋体"/>
+          <w:sz w:val="21"/>
+          <w:szCs w:val="21"/>
+        </w:rPr>
+        <w:t>队列</w:t>
+      </w:r>
+      <w:r>
+        <w:rPr>
+          <w:rFonts w:hint="eastAsia" w:ascii="宋体" w:hAnsi="宋体" w:cs="宋体"/>
+          <w:sz w:val="21"/>
+          <w:szCs w:val="21"/>
+          <w:lang w:eastAsia="zh-CN"/>
+        </w:rPr>
+        <w:t>：</w:t>
+      </w:r>
+      <w:r>
+        <w:rPr>
+          <w:rFonts w:ascii="宋体" w:hAnsi="宋体" w:eastAsia="宋体" w:cs="宋体"/>
+          <w:sz w:val="21"/>
+          <w:szCs w:val="21"/>
+        </w:rPr>
+        <w:t>用于实现</w:t>
+      </w:r>
+      <w:r>
+        <w:rPr>
+          <w:rFonts w:hint="eastAsia" w:ascii="宋体" w:hAnsi="宋体" w:cs="宋体"/>
+          <w:sz w:val="21"/>
+          <w:szCs w:val="21"/>
+          <w:lang w:val="en-US" w:eastAsia="zh-CN"/>
+        </w:rPr>
+        <w:t>停车场停满车辆时，继续停车时位于</w:t>
+      </w:r>
+      <w:r>
+        <w:rPr>
+          <w:rFonts w:ascii="宋体" w:hAnsi="宋体" w:eastAsia="宋体" w:cs="宋体"/>
+          <w:sz w:val="21"/>
+          <w:szCs w:val="21"/>
+        </w:rPr>
+        <w:t>等待区域的便道。</w:t>
+      </w:r>
+    </w:p>
+    <w:p>
+      <w:pPr>
+        <w:numPr>
+          <w:ilvl w:val="0"/>
+          <w:numId w:val="20"/>
+        </w:numPr>
+        <w:spacing w:line="300" w:lineRule="auto"/>
+        <w:ind w:left="1260" w:leftChars="0" w:hanging="420" w:firstLineChars="0"/>
+        <w:rPr>
+          <w:rFonts w:hint="eastAsia" w:ascii="宋体" w:hAnsi="宋体" w:cs="宋体"/>
+          <w:sz w:val="21"/>
+          <w:szCs w:val="21"/>
+          <w:lang w:val="en-US" w:eastAsia="zh-CN"/>
+        </w:rPr>
+      </w:pPr>
+      <w:r>
+        <w:rPr>
+          <w:rFonts w:ascii="宋体" w:hAnsi="宋体" w:eastAsia="宋体" w:cs="宋体"/>
+          <w:sz w:val="21"/>
+          <w:szCs w:val="21"/>
+        </w:rPr>
+        <w:t>两个栈</w:t>
+      </w:r>
+      <w:r>
+        <w:rPr>
+          <w:rFonts w:hint="eastAsia" w:ascii="宋体" w:hAnsi="宋体" w:cs="宋体"/>
+          <w:sz w:val="21"/>
+          <w:szCs w:val="21"/>
+          <w:lang w:eastAsia="zh-CN"/>
+        </w:rPr>
+        <w:t>：</w:t>
+      </w:r>
+      <w:r>
+        <w:rPr>
+          <w:rFonts w:ascii="宋体" w:hAnsi="宋体" w:eastAsia="宋体" w:cs="宋体"/>
+          <w:sz w:val="21"/>
+          <w:szCs w:val="21"/>
+        </w:rPr>
+        <w:t>分别用于</w:t>
+      </w:r>
+      <w:r>
+        <w:rPr>
+          <w:rFonts w:hint="eastAsia" w:ascii="宋体" w:hAnsi="宋体" w:cs="宋体"/>
+          <w:sz w:val="21"/>
+          <w:szCs w:val="21"/>
+          <w:lang w:val="en-US" w:eastAsia="zh-CN"/>
+        </w:rPr>
+        <w:t>模拟</w:t>
+      </w:r>
+      <w:r>
+        <w:rPr>
+          <w:rFonts w:ascii="宋体" w:hAnsi="宋体" w:eastAsia="宋体" w:cs="宋体"/>
+          <w:sz w:val="21"/>
+          <w:szCs w:val="21"/>
+        </w:rPr>
+        <w:t>实际停车场</w:t>
+      </w:r>
+      <w:r>
+        <w:rPr>
+          <w:rFonts w:hint="eastAsia" w:ascii="宋体" w:hAnsi="宋体" w:cs="宋体"/>
+          <w:sz w:val="21"/>
+          <w:szCs w:val="21"/>
+          <w:lang w:val="en-US" w:eastAsia="zh-CN"/>
+        </w:rPr>
+        <w:t>车位</w:t>
+      </w:r>
+      <w:r>
+        <w:rPr>
+          <w:rFonts w:ascii="宋体" w:hAnsi="宋体" w:eastAsia="宋体" w:cs="宋体"/>
+          <w:sz w:val="21"/>
+          <w:szCs w:val="21"/>
+        </w:rPr>
+        <w:t>和移动车时的道路</w:t>
+      </w:r>
+      <w:r>
+        <w:rPr>
+          <w:rFonts w:hint="eastAsia" w:ascii="宋体" w:hAnsi="宋体" w:cs="宋体"/>
+          <w:sz w:val="21"/>
+          <w:szCs w:val="21"/>
+          <w:lang w:eastAsia="zh-CN"/>
+        </w:rPr>
+        <w:t>。</w:t>
+      </w:r>
+    </w:p>
+    <w:p>
+      <w:pPr>
+        <w:jc w:val="both"/>
+        <w:rPr>
+          <w:rFonts w:hint="eastAsia" w:ascii="宋体" w:hAnsi="宋体" w:cs="宋体"/>
+          <w:sz w:val="21"/>
+          <w:szCs w:val="21"/>
+          <w:lang w:eastAsia="zh-CN"/>
+        </w:rPr>
+      </w:pPr>
+    </w:p>
+    <w:p>
+      <w:pPr>
+        <w:numPr>
+          <w:ilvl w:val="0"/>
+          <w:numId w:val="21"/>
+        </w:numPr>
+        <w:ind w:left="420" w:leftChars="0" w:hanging="420" w:firstLineChars="0"/>
+        <w:jc w:val="both"/>
+        <w:rPr>
+          <w:rFonts w:hint="eastAsia" w:ascii="宋体" w:hAnsi="宋体" w:eastAsia="宋体" w:cs="宋体"/>
+          <w:sz w:val="21"/>
+          <w:szCs w:val="21"/>
+          <w:lang w:eastAsia="zh-CN"/>
+        </w:rPr>
+      </w:pPr>
+      <w:r>
+        <w:rPr>
+          <w:rFonts w:hint="eastAsia" w:ascii="宋体" w:hAnsi="宋体" w:cs="宋体"/>
+          <w:b/>
+          <w:bCs/>
+          <w:sz w:val="21"/>
+          <w:szCs w:val="21"/>
+          <w:lang w:val="en-US" w:eastAsia="zh-CN"/>
+        </w:rPr>
+        <w:t>增加车辆：</w:t>
+      </w:r>
+    </w:p>
+    <w:p>
+      <w:pPr>
+        <w:ind w:firstLine="420" w:firstLineChars="0"/>
+        <w:jc w:val="both"/>
+        <w:rPr>
+          <w:rFonts w:ascii="宋体" w:hAnsi="宋体" w:eastAsia="宋体" w:cs="宋体"/>
+          <w:sz w:val="21"/>
+          <w:szCs w:val="21"/>
+        </w:rPr>
+      </w:pPr>
+    </w:p>
+    <w:p>
+      <w:pPr>
+        <w:ind w:firstLine="420" w:firstLineChars="0"/>
+        <w:jc w:val="both"/>
+        <w:rPr>
+          <w:rFonts w:ascii="宋体" w:hAnsi="宋体" w:eastAsia="宋体" w:cs="宋体"/>
+          <w:sz w:val="21"/>
+          <w:szCs w:val="21"/>
+        </w:rPr>
+      </w:pPr>
+    </w:p>
+    <w:p>
+      <w:pPr>
+        <w:ind w:firstLine="420" w:firstLineChars="0"/>
+        <w:jc w:val="both"/>
+        <w:rPr>
+          <w:rFonts w:ascii="宋体" w:hAnsi="宋体" w:eastAsia="宋体" w:cs="宋体"/>
+          <w:sz w:val="21"/>
+          <w:szCs w:val="21"/>
+        </w:rPr>
+      </w:pPr>
+    </w:p>
+    <w:p>
+      <w:pPr>
+        <w:numPr>
+          <w:ilvl w:val="0"/>
+          <w:numId w:val="21"/>
+        </w:numPr>
+        <w:ind w:left="420" w:leftChars="0" w:hanging="420" w:firstLineChars="0"/>
+        <w:jc w:val="both"/>
+        <w:rPr>
+          <w:rFonts w:ascii="宋体" w:hAnsi="宋体" w:eastAsia="宋体" w:cs="宋体"/>
+          <w:sz w:val="21"/>
+          <w:szCs w:val="21"/>
+        </w:rPr>
+      </w:pPr>
+      <w:r>
+        <w:rPr>
+          <w:rFonts w:hint="eastAsia" w:ascii="宋体" w:hAnsi="宋体" w:cs="宋体"/>
+          <w:b/>
+          <w:bCs/>
+          <w:sz w:val="21"/>
+          <w:szCs w:val="21"/>
+          <w:lang w:val="en-US" w:eastAsia="zh-CN"/>
+        </w:rPr>
+        <w:t>删除车辆：</w:t>
+      </w:r>
+    </w:p>
+    <w:p>
+      <w:pPr>
+        <w:ind w:firstLine="420" w:firstLineChars="0"/>
+        <w:jc w:val="both"/>
+        <w:rPr>
+          <w:rFonts w:ascii="宋体" w:hAnsi="宋体" w:eastAsia="宋体" w:cs="宋体"/>
+          <w:sz w:val="21"/>
+          <w:szCs w:val="21"/>
+        </w:rPr>
+      </w:pPr>
+      <w:r>
+        <w:rPr>
+          <w:rFonts w:ascii="宋体" w:hAnsi="宋体" w:eastAsia="宋体" w:cs="宋体"/>
+          <w:sz w:val="21"/>
+          <w:szCs w:val="21"/>
+        </w:rPr>
+        <w:t>每次</w:t>
+      </w:r>
+      <w:r>
+        <w:rPr>
+          <w:rFonts w:hint="eastAsia" w:ascii="宋体" w:hAnsi="宋体" w:cs="宋体"/>
+          <w:sz w:val="21"/>
+          <w:szCs w:val="21"/>
+          <w:lang w:val="en-US" w:eastAsia="zh-CN"/>
+        </w:rPr>
+        <w:t>有</w:t>
+      </w:r>
+      <w:r>
+        <w:rPr>
+          <w:rFonts w:ascii="宋体" w:hAnsi="宋体" w:eastAsia="宋体" w:cs="宋体"/>
+          <w:sz w:val="21"/>
+          <w:szCs w:val="21"/>
+        </w:rPr>
+        <w:t>车</w:t>
+      </w:r>
+      <w:r>
+        <w:rPr>
+          <w:rFonts w:hint="eastAsia" w:ascii="宋体" w:hAnsi="宋体" w:cs="宋体"/>
+          <w:sz w:val="21"/>
+          <w:szCs w:val="21"/>
+          <w:lang w:val="en-US" w:eastAsia="zh-CN"/>
+        </w:rPr>
+        <w:t>辆</w:t>
+      </w:r>
+      <w:r>
+        <w:rPr>
+          <w:rFonts w:ascii="宋体" w:hAnsi="宋体" w:eastAsia="宋体" w:cs="宋体"/>
+          <w:sz w:val="21"/>
+          <w:szCs w:val="21"/>
+        </w:rPr>
+        <w:t>离开时，就需要判断是否需要把后方的车移动到临时的栈中，移动结束以后再把临时栈中的元素加入到原本的 栈中。</w:t>
+      </w:r>
+    </w:p>
+    <w:p>
+      <w:pPr>
+        <w:ind w:firstLine="420" w:firstLineChars="0"/>
+        <w:jc w:val="both"/>
+        <w:rPr>
+          <w:rFonts w:ascii="宋体" w:hAnsi="宋体" w:eastAsia="宋体" w:cs="宋体"/>
+          <w:sz w:val="21"/>
+          <w:szCs w:val="21"/>
+        </w:rPr>
+      </w:pPr>
+    </w:p>
+    <w:p>
+      <w:pPr>
+        <w:ind w:firstLine="420" w:firstLineChars="0"/>
+        <w:jc w:val="both"/>
+        <w:rPr>
+          <w:rFonts w:ascii="宋体" w:hAnsi="宋体" w:eastAsia="宋体" w:cs="宋体"/>
+          <w:sz w:val="21"/>
+          <w:szCs w:val="21"/>
         </w:rPr>
       </w:pPr>
     </w:p>
@@ -9046,6 +10417,23 @@
     </w:lvl>
   </w:abstractNum>
   <w:abstractNum w:abstractNumId="3">
+    <w:nsid w:val="9E07D826"/>
+    <w:multiLevelType w:val="singleLevel"/>
+    <w:tmpl w:val="9E07D826"/>
+    <w:lvl w:ilvl="0" w:tentative="0">
+      <w:start w:val="1"/>
+      <w:numFmt w:val="bullet"/>
+      <w:lvlText w:val=""/>
+      <w:lvlJc w:val="left"/>
+      <w:pPr>
+        <w:ind w:left="420" w:hanging="420"/>
+      </w:pPr>
+      <w:rPr>
+        <w:rFonts w:hint="default" w:ascii="Wingdings" w:hAnsi="Wingdings"/>
+      </w:rPr>
+    </w:lvl>
+  </w:abstractNum>
+  <w:abstractNum w:abstractNumId="4">
     <w:nsid w:val="A2B416A5"/>
     <w:multiLevelType w:val="singleLevel"/>
     <w:tmpl w:val="A2B416A5"/>
@@ -9062,7 +10450,7 @@
       </w:rPr>
     </w:lvl>
   </w:abstractNum>
-  <w:abstractNum w:abstractNumId="4">
+  <w:abstractNum w:abstractNumId="5">
     <w:nsid w:val="ACE2193E"/>
     <w:multiLevelType w:val="multilevel"/>
     <w:tmpl w:val="ACE2193E"/>
@@ -9199,7 +10587,7 @@
       </w:rPr>
     </w:lvl>
   </w:abstractNum>
-  <w:abstractNum w:abstractNumId="5">
+  <w:abstractNum w:abstractNumId="6">
     <w:nsid w:val="C02BF0BD"/>
     <w:multiLevelType w:val="singleLevel"/>
     <w:tmpl w:val="C02BF0BD"/>
@@ -9216,7 +10604,7 @@
       </w:rPr>
     </w:lvl>
   </w:abstractNum>
-  <w:abstractNum w:abstractNumId="6">
+  <w:abstractNum w:abstractNumId="7">
     <w:nsid w:val="D0B32F61"/>
     <w:multiLevelType w:val="singleLevel"/>
     <w:tmpl w:val="D0B32F61"/>
@@ -9233,7 +10621,24 @@
       </w:rPr>
     </w:lvl>
   </w:abstractNum>
-  <w:abstractNum w:abstractNumId="7">
+  <w:abstractNum w:abstractNumId="8">
+    <w:nsid w:val="DCC7C227"/>
+    <w:multiLevelType w:val="singleLevel"/>
+    <w:tmpl w:val="DCC7C227"/>
+    <w:lvl w:ilvl="0" w:tentative="0">
+      <w:start w:val="1"/>
+      <w:numFmt w:val="bullet"/>
+      <w:lvlText w:val=""/>
+      <w:lvlJc w:val="left"/>
+      <w:pPr>
+        <w:ind w:left="420" w:hanging="420"/>
+      </w:pPr>
+      <w:rPr>
+        <w:rFonts w:hint="default" w:ascii="Wingdings" w:hAnsi="Wingdings"/>
+      </w:rPr>
+    </w:lvl>
+  </w:abstractNum>
+  <w:abstractNum w:abstractNumId="9">
     <w:nsid w:val="E1C92316"/>
     <w:multiLevelType w:val="singleLevel"/>
     <w:tmpl w:val="E1C92316"/>
@@ -9250,7 +10655,41 @@
       </w:rPr>
     </w:lvl>
   </w:abstractNum>
-  <w:abstractNum w:abstractNumId="8">
+  <w:abstractNum w:abstractNumId="10">
+    <w:nsid w:val="012FAFD5"/>
+    <w:multiLevelType w:val="singleLevel"/>
+    <w:tmpl w:val="012FAFD5"/>
+    <w:lvl w:ilvl="0" w:tentative="0">
+      <w:start w:val="1"/>
+      <w:numFmt w:val="bullet"/>
+      <w:lvlText w:val=""/>
+      <w:lvlJc w:val="left"/>
+      <w:pPr>
+        <w:ind w:left="420" w:hanging="420"/>
+      </w:pPr>
+      <w:rPr>
+        <w:rFonts w:hint="default" w:ascii="Wingdings" w:hAnsi="Wingdings"/>
+      </w:rPr>
+    </w:lvl>
+  </w:abstractNum>
+  <w:abstractNum w:abstractNumId="11">
+    <w:nsid w:val="09618F68"/>
+    <w:multiLevelType w:val="singleLevel"/>
+    <w:tmpl w:val="09618F68"/>
+    <w:lvl w:ilvl="0" w:tentative="0">
+      <w:start w:val="1"/>
+      <w:numFmt w:val="bullet"/>
+      <w:lvlText w:val=""/>
+      <w:lvlJc w:val="left"/>
+      <w:pPr>
+        <w:ind w:left="420" w:hanging="420"/>
+      </w:pPr>
+      <w:rPr>
+        <w:rFonts w:hint="default" w:ascii="Wingdings" w:hAnsi="Wingdings"/>
+      </w:rPr>
+    </w:lvl>
+  </w:abstractNum>
+  <w:abstractNum w:abstractNumId="12">
     <w:nsid w:val="0ACDC1C6"/>
     <w:multiLevelType w:val="singleLevel"/>
     <w:tmpl w:val="0ACDC1C6"/>
@@ -9267,7 +10706,7 @@
       </w:rPr>
     </w:lvl>
   </w:abstractNum>
-  <w:abstractNum w:abstractNumId="9">
+  <w:abstractNum w:abstractNumId="13">
     <w:nsid w:val="17ED4EA0"/>
     <w:multiLevelType w:val="multilevel"/>
     <w:tmpl w:val="17ED4EA0"/>
@@ -9404,7 +10843,7 @@
       </w:rPr>
     </w:lvl>
   </w:abstractNum>
-  <w:abstractNum w:abstractNumId="10">
+  <w:abstractNum w:abstractNumId="14">
     <w:nsid w:val="3D00DC08"/>
     <w:multiLevelType w:val="singleLevel"/>
     <w:tmpl w:val="3D00DC08"/>
@@ -9421,7 +10860,7 @@
       </w:rPr>
     </w:lvl>
   </w:abstractNum>
-  <w:abstractNum w:abstractNumId="11">
+  <w:abstractNum w:abstractNumId="15">
     <w:nsid w:val="3E3114D6"/>
     <w:multiLevelType w:val="multilevel"/>
     <w:tmpl w:val="3E3114D6"/>
@@ -9558,7 +10997,7 @@
       </w:rPr>
     </w:lvl>
   </w:abstractNum>
-  <w:abstractNum w:abstractNumId="12">
+  <w:abstractNum w:abstractNumId="16">
     <w:nsid w:val="43BD2C45"/>
     <w:multiLevelType w:val="multilevel"/>
     <w:tmpl w:val="43BD2C45"/>
@@ -9695,7 +11134,24 @@
       </w:rPr>
     </w:lvl>
   </w:abstractNum>
-  <w:abstractNum w:abstractNumId="13">
+  <w:abstractNum w:abstractNumId="17">
+    <w:nsid w:val="447ABAF5"/>
+    <w:multiLevelType w:val="singleLevel"/>
+    <w:tmpl w:val="447ABAF5"/>
+    <w:lvl w:ilvl="0" w:tentative="0">
+      <w:start w:val="1"/>
+      <w:numFmt w:val="bullet"/>
+      <w:lvlText w:val=""/>
+      <w:lvlJc w:val="left"/>
+      <w:pPr>
+        <w:ind w:left="420" w:hanging="420"/>
+      </w:pPr>
+      <w:rPr>
+        <w:rFonts w:hint="default" w:ascii="Wingdings" w:hAnsi="Wingdings"/>
+      </w:rPr>
+    </w:lvl>
+  </w:abstractNum>
+  <w:abstractNum w:abstractNumId="18">
     <w:nsid w:val="555895A9"/>
     <w:multiLevelType w:val="multilevel"/>
     <w:tmpl w:val="555895A9"/>
@@ -9832,7 +11288,7 @@
       </w:rPr>
     </w:lvl>
   </w:abstractNum>
-  <w:abstractNum w:abstractNumId="14">
+  <w:abstractNum w:abstractNumId="19">
     <w:nsid w:val="7180BC0C"/>
     <w:multiLevelType w:val="multilevel"/>
     <w:tmpl w:val="7180BC0C"/>
@@ -9969,7 +11425,7 @@
       </w:rPr>
     </w:lvl>
   </w:abstractNum>
-  <w:abstractNum w:abstractNumId="15">
+  <w:abstractNum w:abstractNumId="20">
     <w:nsid w:val="7BC2143A"/>
     <w:multiLevelType w:val="multilevel"/>
     <w:tmpl w:val="7BC2143A"/>
@@ -10110,48 +11566,63 @@
     <w:abstractNumId w:val="2"/>
   </w:num>
   <w:num w:numId="2">
-    <w:abstractNumId w:val="12"/>
+    <w:abstractNumId w:val="16"/>
   </w:num>
   <w:num w:numId="3">
-    <w:abstractNumId w:val="5"/>
+    <w:abstractNumId w:val="6"/>
   </w:num>
   <w:num w:numId="4">
-    <w:abstractNumId w:val="10"/>
+    <w:abstractNumId w:val="14"/>
   </w:num>
   <w:num w:numId="5">
-    <w:abstractNumId w:val="13"/>
+    <w:abstractNumId w:val="18"/>
   </w:num>
   <w:num w:numId="6">
     <w:abstractNumId w:val="0"/>
   </w:num>
   <w:num w:numId="7">
-    <w:abstractNumId w:val="3"/>
+    <w:abstractNumId w:val="4"/>
   </w:num>
   <w:num w:numId="8">
+    <w:abstractNumId w:val="9"/>
+  </w:num>
+  <w:num w:numId="9">
     <w:abstractNumId w:val="7"/>
   </w:num>
-  <w:num w:numId="9">
-    <w:abstractNumId w:val="6"/>
-  </w:num>
   <w:num w:numId="10">
-    <w:abstractNumId w:val="11"/>
+    <w:abstractNumId w:val="15"/>
   </w:num>
   <w:num w:numId="11">
-    <w:abstractNumId w:val="15"/>
+    <w:abstractNumId w:val="20"/>
   </w:num>
   <w:num w:numId="12">
-    <w:abstractNumId w:val="9"/>
+    <w:abstractNumId w:val="13"/>
   </w:num>
   <w:num w:numId="13">
-    <w:abstractNumId w:val="14"/>
+    <w:abstractNumId w:val="19"/>
   </w:num>
   <w:num w:numId="14">
-    <w:abstractNumId w:val="4"/>
+    <w:abstractNumId w:val="5"/>
   </w:num>
   <w:num w:numId="15">
     <w:abstractNumId w:val="1"/>
   </w:num>
   <w:num w:numId="16">
+    <w:abstractNumId w:val="12"/>
+  </w:num>
+  <w:num w:numId="17">
+    <w:abstractNumId w:val="10"/>
+  </w:num>
+  <w:num w:numId="18">
+    <w:abstractNumId w:val="3"/>
+  </w:num>
+  <w:num w:numId="19">
+    <w:abstractNumId w:val="17"/>
+  </w:num>
+  <w:num w:numId="20">
+    <w:abstractNumId w:val="11"/>
+  </w:num>
+  <w:num w:numId="21">
     <w:abstractNumId w:val="8"/>
   </w:num>
 </w:numbering>

</xml_diff>